<commit_message>
fuege weitere denkmaeler hinzu
</commit_message>
<xml_diff>
--- a/unterlagen/bewerbung.docx
+++ b/unterlagen/bewerbung.docx
@@ -17,16 +17,16 @@
         <w:tblLook w:val="0000" w:noVBand="0" w:noHBand="0" w:lastColumn="0" w:firstColumn="0" w:lastRow="0" w:firstRow="0"/>
       </w:tblPr>
       <w:tblGrid>
-        <w:gridCol w:w="1607"/>
-        <w:gridCol w:w="450"/>
+        <w:gridCol w:w="1606"/>
+        <w:gridCol w:w="451"/>
         <w:gridCol w:w="2031"/>
         <w:gridCol w:w="895"/>
         <w:gridCol w:w="12"/>
         <w:gridCol w:w="1"/>
         <w:gridCol w:w="1050"/>
         <w:gridCol w:w="559"/>
-        <w:gridCol w:w="1686"/>
-        <w:gridCol w:w="1701"/>
+        <w:gridCol w:w="1687"/>
+        <w:gridCol w:w="1700"/>
       </w:tblGrid>
       <w:tr>
         <w:trPr>
@@ -34,7 +34,7 @@
         </w:trPr>
         <w:tc>
           <w:tcPr>
-            <w:tcW w:w="8291" w:type="dxa"/>
+            <w:tcW w:w="8292" w:type="dxa"/>
             <w:gridSpan w:val="9"/>
             <w:tcBorders/>
             <w:vAlign w:val="center"/>
@@ -82,7 +82,7 @@
         </w:tc>
         <w:tc>
           <w:tcPr>
-            <w:tcW w:w="1701" w:type="dxa"/>
+            <w:tcW w:w="1700" w:type="dxa"/>
             <w:tcBorders/>
           </w:tcPr>
           <w:p>
@@ -861,7 +861,7 @@
         </w:trPr>
         <w:tc>
           <w:tcPr>
-            <w:tcW w:w="1607" w:type="dxa"/>
+            <w:tcW w:w="1606" w:type="dxa"/>
             <w:tcBorders>
               <w:top w:val="single" w:sz="4" w:space="0" w:color="000000"/>
               <w:left w:val="single" w:sz="4" w:space="0" w:color="000000"/>
@@ -890,7 +890,7 @@
         </w:tc>
         <w:tc>
           <w:tcPr>
-            <w:tcW w:w="3389" w:type="dxa"/>
+            <w:tcW w:w="3390" w:type="dxa"/>
             <w:gridSpan w:val="5"/>
             <w:tcBorders>
               <w:top w:val="single" w:sz="4" w:space="0" w:color="000000"/>
@@ -985,7 +985,7 @@
         </w:trPr>
         <w:tc>
           <w:tcPr>
-            <w:tcW w:w="1607" w:type="dxa"/>
+            <w:tcW w:w="1606" w:type="dxa"/>
             <w:tcBorders>
               <w:top w:val="single" w:sz="4" w:space="0" w:color="000000"/>
               <w:left w:val="single" w:sz="4" w:space="0" w:color="000000"/>
@@ -1014,7 +1014,7 @@
         </w:tc>
         <w:tc>
           <w:tcPr>
-            <w:tcW w:w="3389" w:type="dxa"/>
+            <w:tcW w:w="3390" w:type="dxa"/>
             <w:gridSpan w:val="5"/>
             <w:tcBorders>
               <w:top w:val="single" w:sz="4" w:space="0" w:color="000000"/>
@@ -1109,7 +1109,7 @@
         </w:trPr>
         <w:tc>
           <w:tcPr>
-            <w:tcW w:w="1607" w:type="dxa"/>
+            <w:tcW w:w="1606" w:type="dxa"/>
             <w:tcBorders>
               <w:top w:val="single" w:sz="4" w:space="0" w:color="000000"/>
               <w:left w:val="single" w:sz="4" w:space="0" w:color="000000"/>
@@ -1138,7 +1138,7 @@
         </w:tc>
         <w:tc>
           <w:tcPr>
-            <w:tcW w:w="3389" w:type="dxa"/>
+            <w:tcW w:w="3390" w:type="dxa"/>
             <w:gridSpan w:val="5"/>
             <w:tcBorders>
               <w:top w:val="single" w:sz="4" w:space="0" w:color="000000"/>
@@ -1233,7 +1233,7 @@
         </w:trPr>
         <w:tc>
           <w:tcPr>
-            <w:tcW w:w="1607" w:type="dxa"/>
+            <w:tcW w:w="1606" w:type="dxa"/>
             <w:tcBorders>
               <w:top w:val="single" w:sz="4" w:space="0" w:color="000000"/>
               <w:left w:val="single" w:sz="4" w:space="0" w:color="000000"/>
@@ -1262,7 +1262,7 @@
         </w:tc>
         <w:tc>
           <w:tcPr>
-            <w:tcW w:w="3389" w:type="dxa"/>
+            <w:tcW w:w="3390" w:type="dxa"/>
             <w:gridSpan w:val="5"/>
             <w:tcBorders>
               <w:top w:val="single" w:sz="4" w:space="0" w:color="000000"/>
@@ -1357,7 +1357,7 @@
         </w:trPr>
         <w:tc>
           <w:tcPr>
-            <w:tcW w:w="1607" w:type="dxa"/>
+            <w:tcW w:w="1606" w:type="dxa"/>
             <w:tcBorders>
               <w:top w:val="single" w:sz="4" w:space="0" w:color="000000"/>
               <w:left w:val="single" w:sz="4" w:space="0" w:color="000000"/>
@@ -1386,7 +1386,7 @@
         </w:tc>
         <w:tc>
           <w:tcPr>
-            <w:tcW w:w="3389" w:type="dxa"/>
+            <w:tcW w:w="3390" w:type="dxa"/>
             <w:gridSpan w:val="5"/>
             <w:tcBorders>
               <w:top w:val="single" w:sz="4" w:space="0" w:color="000000"/>
@@ -1481,7 +1481,7 @@
         </w:trPr>
         <w:tc>
           <w:tcPr>
-            <w:tcW w:w="1607" w:type="dxa"/>
+            <w:tcW w:w="1606" w:type="dxa"/>
             <w:tcBorders>
               <w:top w:val="single" w:sz="4" w:space="0" w:color="000000"/>
               <w:left w:val="single" w:sz="4" w:space="0" w:color="000000"/>
@@ -1510,7 +1510,7 @@
         </w:tc>
         <w:tc>
           <w:tcPr>
-            <w:tcW w:w="3389" w:type="dxa"/>
+            <w:tcW w:w="3390" w:type="dxa"/>
             <w:gridSpan w:val="5"/>
             <w:tcBorders>
               <w:top w:val="single" w:sz="4" w:space="0" w:color="000000"/>
@@ -1603,7 +1603,7 @@
         </w:trPr>
         <w:tc>
           <w:tcPr>
-            <w:tcW w:w="1607" w:type="dxa"/>
+            <w:tcW w:w="1606" w:type="dxa"/>
             <w:tcBorders>
               <w:top w:val="single" w:sz="4" w:space="0" w:color="000000"/>
               <w:left w:val="single" w:sz="4" w:space="0" w:color="000000"/>
@@ -1632,7 +1632,7 @@
         </w:tc>
         <w:tc>
           <w:tcPr>
-            <w:tcW w:w="3389" w:type="dxa"/>
+            <w:tcW w:w="3390" w:type="dxa"/>
             <w:gridSpan w:val="5"/>
             <w:tcBorders>
               <w:top w:val="single" w:sz="4" w:space="0" w:color="000000"/>
@@ -2905,13 +2905,13 @@
         <w:tblLook w:val="0000" w:noVBand="0" w:noHBand="0" w:lastColumn="0" w:firstColumn="0" w:lastRow="0" w:firstRow="0"/>
       </w:tblPr>
       <w:tblGrid>
-        <w:gridCol w:w="1997"/>
-        <w:gridCol w:w="1998"/>
-        <w:gridCol w:w="535"/>
-        <w:gridCol w:w="1463"/>
+        <w:gridCol w:w="1996"/>
+        <w:gridCol w:w="1999"/>
+        <w:gridCol w:w="534"/>
+        <w:gridCol w:w="1464"/>
         <w:gridCol w:w="2000"/>
-        <w:gridCol w:w="2000"/>
-        <w:gridCol w:w="86"/>
+        <w:gridCol w:w="2001"/>
+        <w:gridCol w:w="85"/>
       </w:tblGrid>
       <w:tr>
         <w:trPr>
@@ -2919,7 +2919,7 @@
         </w:trPr>
         <w:tc>
           <w:tcPr>
-            <w:tcW w:w="9993" w:type="dxa"/>
+            <w:tcW w:w="9994" w:type="dxa"/>
             <w:gridSpan w:val="6"/>
             <w:tcBorders>
               <w:top w:val="single" w:sz="4" w:space="0" w:color="000000"/>
@@ -2954,7 +2954,7 @@
         </w:tc>
         <w:tc>
           <w:tcPr>
-            <w:tcW w:w="86" w:type="dxa"/>
+            <w:tcW w:w="85" w:type="dxa"/>
             <w:tcBorders/>
           </w:tcPr>
           <w:p>
@@ -2975,7 +2975,7 @@
         </w:trPr>
         <w:tc>
           <w:tcPr>
-            <w:tcW w:w="9993" w:type="dxa"/>
+            <w:tcW w:w="9994" w:type="dxa"/>
             <w:gridSpan w:val="6"/>
             <w:tcBorders>
               <w:top w:val="single" w:sz="4" w:space="0" w:color="000000"/>
@@ -3012,7 +3012,7 @@
         </w:tc>
         <w:tc>
           <w:tcPr>
-            <w:tcW w:w="86" w:type="dxa"/>
+            <w:tcW w:w="85" w:type="dxa"/>
             <w:tcBorders/>
           </w:tcPr>
           <w:p>
@@ -3033,7 +3033,7 @@
         </w:trPr>
         <w:tc>
           <w:tcPr>
-            <w:tcW w:w="1997" w:type="dxa"/>
+            <w:tcW w:w="1996" w:type="dxa"/>
             <w:tcBorders>
               <w:top w:val="single" w:sz="4" w:space="0" w:color="000000"/>
               <w:left w:val="single" w:sz="4" w:space="0" w:color="000000"/>
@@ -3062,7 +3062,7 @@
         </w:tc>
         <w:tc>
           <w:tcPr>
-            <w:tcW w:w="1998" w:type="dxa"/>
+            <w:tcW w:w="1999" w:type="dxa"/>
             <w:tcBorders>
               <w:top w:val="single" w:sz="4" w:space="0" w:color="000000"/>
               <w:left w:val="single" w:sz="4" w:space="0" w:color="000000"/>
@@ -3150,7 +3150,7 @@
         </w:tc>
         <w:tc>
           <w:tcPr>
-            <w:tcW w:w="2000" w:type="dxa"/>
+            <w:tcW w:w="2001" w:type="dxa"/>
             <w:tcBorders>
               <w:top w:val="single" w:sz="4" w:space="0" w:color="000000"/>
               <w:left w:val="single" w:sz="4" w:space="0" w:color="000000"/>
@@ -3179,7 +3179,7 @@
         </w:tc>
         <w:tc>
           <w:tcPr>
-            <w:tcW w:w="86" w:type="dxa"/>
+            <w:tcW w:w="85" w:type="dxa"/>
             <w:tcBorders/>
           </w:tcPr>
           <w:p>
@@ -3200,7 +3200,7 @@
         </w:trPr>
         <w:tc>
           <w:tcPr>
-            <w:tcW w:w="9993" w:type="dxa"/>
+            <w:tcW w:w="9994" w:type="dxa"/>
             <w:gridSpan w:val="6"/>
             <w:tcBorders>
               <w:top w:val="single" w:sz="4" w:space="0" w:color="000000"/>
@@ -3235,7 +3235,7 @@
         </w:tc>
         <w:tc>
           <w:tcPr>
-            <w:tcW w:w="86" w:type="dxa"/>
+            <w:tcW w:w="85" w:type="dxa"/>
             <w:tcBorders/>
           </w:tcPr>
           <w:p>
@@ -3256,7 +3256,7 @@
         </w:trPr>
         <w:tc>
           <w:tcPr>
-            <w:tcW w:w="1997" w:type="dxa"/>
+            <w:tcW w:w="1996" w:type="dxa"/>
             <w:tcBorders>
               <w:top w:val="single" w:sz="4" w:space="0" w:color="000000"/>
               <w:left w:val="single" w:sz="4" w:space="0" w:color="000000"/>
@@ -3285,7 +3285,7 @@
         </w:tc>
         <w:tc>
           <w:tcPr>
-            <w:tcW w:w="1998" w:type="dxa"/>
+            <w:tcW w:w="1999" w:type="dxa"/>
             <w:tcBorders>
               <w:top w:val="single" w:sz="4" w:space="0" w:color="000000"/>
               <w:left w:val="single" w:sz="4" w:space="0" w:color="000000"/>
@@ -3349,7 +3349,7 @@
         </w:tc>
         <w:tc>
           <w:tcPr>
-            <w:tcW w:w="2000" w:type="dxa"/>
+            <w:tcW w:w="2001" w:type="dxa"/>
             <w:tcBorders>
               <w:top w:val="single" w:sz="4" w:space="0" w:color="000000"/>
               <w:left w:val="single" w:sz="4" w:space="0" w:color="000000"/>
@@ -3383,7 +3383,7 @@
         </w:tc>
         <w:tc>
           <w:tcPr>
-            <w:tcW w:w="86" w:type="dxa"/>
+            <w:tcW w:w="85" w:type="dxa"/>
             <w:tcBorders/>
           </w:tcPr>
           <w:p>
@@ -3404,7 +3404,7 @@
         </w:trPr>
         <w:tc>
           <w:tcPr>
-            <w:tcW w:w="1997" w:type="dxa"/>
+            <w:tcW w:w="1996" w:type="dxa"/>
             <w:tcBorders>
               <w:top w:val="single" w:sz="4" w:space="0" w:color="000000"/>
               <w:left w:val="single" w:sz="4" w:space="0" w:color="000000"/>
@@ -3433,7 +3433,7 @@
         </w:tc>
         <w:tc>
           <w:tcPr>
-            <w:tcW w:w="1998" w:type="dxa"/>
+            <w:tcW w:w="1999" w:type="dxa"/>
             <w:tcBorders>
               <w:top w:val="single" w:sz="4" w:space="0" w:color="000000"/>
               <w:left w:val="single" w:sz="4" w:space="0" w:color="000000"/>
@@ -3497,7 +3497,7 @@
         </w:tc>
         <w:tc>
           <w:tcPr>
-            <w:tcW w:w="2000" w:type="dxa"/>
+            <w:tcW w:w="2001" w:type="dxa"/>
             <w:tcBorders>
               <w:top w:val="single" w:sz="4" w:space="0" w:color="000000"/>
               <w:left w:val="single" w:sz="4" w:space="0" w:color="000000"/>
@@ -3531,7 +3531,7 @@
         </w:tc>
         <w:tc>
           <w:tcPr>
-            <w:tcW w:w="86" w:type="dxa"/>
+            <w:tcW w:w="85" w:type="dxa"/>
             <w:tcBorders/>
           </w:tcPr>
           <w:p>
@@ -3552,7 +3552,7 @@
         </w:trPr>
         <w:tc>
           <w:tcPr>
-            <w:tcW w:w="9993" w:type="dxa"/>
+            <w:tcW w:w="9994" w:type="dxa"/>
             <w:gridSpan w:val="6"/>
             <w:tcBorders>
               <w:top w:val="single" w:sz="4" w:space="0" w:color="000000"/>
@@ -3587,7 +3587,7 @@
         </w:tc>
         <w:tc>
           <w:tcPr>
-            <w:tcW w:w="86" w:type="dxa"/>
+            <w:tcW w:w="85" w:type="dxa"/>
             <w:tcBorders/>
           </w:tcPr>
           <w:p>
@@ -3608,7 +3608,7 @@
         </w:trPr>
         <w:tc>
           <w:tcPr>
-            <w:tcW w:w="1997" w:type="dxa"/>
+            <w:tcW w:w="1996" w:type="dxa"/>
             <w:tcBorders>
               <w:top w:val="single" w:sz="4" w:space="0" w:color="000000"/>
               <w:left w:val="single" w:sz="4" w:space="0" w:color="000000"/>
@@ -3637,7 +3637,7 @@
         </w:tc>
         <w:tc>
           <w:tcPr>
-            <w:tcW w:w="1998" w:type="dxa"/>
+            <w:tcW w:w="1999" w:type="dxa"/>
             <w:tcBorders>
               <w:top w:val="single" w:sz="4" w:space="0" w:color="000000"/>
               <w:left w:val="single" w:sz="4" w:space="0" w:color="000000"/>
@@ -3701,7 +3701,7 @@
         </w:tc>
         <w:tc>
           <w:tcPr>
-            <w:tcW w:w="2000" w:type="dxa"/>
+            <w:tcW w:w="2001" w:type="dxa"/>
             <w:tcBorders>
               <w:top w:val="single" w:sz="4" w:space="0" w:color="000000"/>
               <w:left w:val="single" w:sz="4" w:space="0" w:color="000000"/>
@@ -3735,7 +3735,7 @@
         </w:tc>
         <w:tc>
           <w:tcPr>
-            <w:tcW w:w="86" w:type="dxa"/>
+            <w:tcW w:w="85" w:type="dxa"/>
             <w:tcBorders/>
           </w:tcPr>
           <w:p>
@@ -3756,7 +3756,7 @@
         </w:trPr>
         <w:tc>
           <w:tcPr>
-            <w:tcW w:w="1997" w:type="dxa"/>
+            <w:tcW w:w="1996" w:type="dxa"/>
             <w:tcBorders>
               <w:top w:val="single" w:sz="4" w:space="0" w:color="000000"/>
               <w:left w:val="single" w:sz="4" w:space="0" w:color="000000"/>
@@ -3785,7 +3785,7 @@
         </w:tc>
         <w:tc>
           <w:tcPr>
-            <w:tcW w:w="1998" w:type="dxa"/>
+            <w:tcW w:w="1999" w:type="dxa"/>
             <w:tcBorders>
               <w:top w:val="single" w:sz="4" w:space="0" w:color="000000"/>
               <w:left w:val="single" w:sz="4" w:space="0" w:color="000000"/>
@@ -3850,7 +3850,7 @@
         </w:tc>
         <w:tc>
           <w:tcPr>
-            <w:tcW w:w="2000" w:type="dxa"/>
+            <w:tcW w:w="2001" w:type="dxa"/>
             <w:tcBorders>
               <w:top w:val="single" w:sz="4" w:space="0" w:color="000000"/>
               <w:left w:val="single" w:sz="4" w:space="0" w:color="000000"/>
@@ -3885,7 +3885,7 @@
         </w:tc>
         <w:tc>
           <w:tcPr>
-            <w:tcW w:w="86" w:type="dxa"/>
+            <w:tcW w:w="85" w:type="dxa"/>
             <w:tcBorders/>
           </w:tcPr>
           <w:p>
@@ -3906,7 +3906,7 @@
         </w:trPr>
         <w:tc>
           <w:tcPr>
-            <w:tcW w:w="1997" w:type="dxa"/>
+            <w:tcW w:w="1996" w:type="dxa"/>
             <w:tcBorders>
               <w:top w:val="single" w:sz="4" w:space="0" w:color="000000"/>
               <w:left w:val="single" w:sz="4" w:space="0" w:color="000000"/>
@@ -3935,7 +3935,7 @@
         </w:tc>
         <w:tc>
           <w:tcPr>
-            <w:tcW w:w="1998" w:type="dxa"/>
+            <w:tcW w:w="1999" w:type="dxa"/>
             <w:tcBorders>
               <w:top w:val="single" w:sz="4" w:space="0" w:color="000000"/>
               <w:left w:val="single" w:sz="4" w:space="0" w:color="000000"/>
@@ -4000,7 +4000,7 @@
         </w:tc>
         <w:tc>
           <w:tcPr>
-            <w:tcW w:w="2000" w:type="dxa"/>
+            <w:tcW w:w="2001" w:type="dxa"/>
             <w:tcBorders>
               <w:top w:val="single" w:sz="4" w:space="0" w:color="000000"/>
               <w:left w:val="single" w:sz="4" w:space="0" w:color="000000"/>
@@ -4035,7 +4035,7 @@
         </w:tc>
         <w:tc>
           <w:tcPr>
-            <w:tcW w:w="86" w:type="dxa"/>
+            <w:tcW w:w="85" w:type="dxa"/>
             <w:tcBorders/>
           </w:tcPr>
           <w:p>
@@ -4056,7 +4056,7 @@
         </w:trPr>
         <w:tc>
           <w:tcPr>
-            <w:tcW w:w="1997" w:type="dxa"/>
+            <w:tcW w:w="1996" w:type="dxa"/>
             <w:tcBorders>
               <w:top w:val="single" w:sz="4" w:space="0" w:color="000000"/>
               <w:left w:val="single" w:sz="4" w:space="0" w:color="000000"/>
@@ -4085,7 +4085,7 @@
         </w:tc>
         <w:tc>
           <w:tcPr>
-            <w:tcW w:w="1998" w:type="dxa"/>
+            <w:tcW w:w="1999" w:type="dxa"/>
             <w:tcBorders>
               <w:top w:val="single" w:sz="4" w:space="0" w:color="000000"/>
               <w:left w:val="single" w:sz="4" w:space="0" w:color="000000"/>
@@ -4150,7 +4150,7 @@
         </w:tc>
         <w:tc>
           <w:tcPr>
-            <w:tcW w:w="2000" w:type="dxa"/>
+            <w:tcW w:w="2001" w:type="dxa"/>
             <w:tcBorders>
               <w:top w:val="single" w:sz="4" w:space="0" w:color="000000"/>
               <w:left w:val="single" w:sz="4" w:space="0" w:color="000000"/>
@@ -4185,7 +4185,7 @@
         </w:tc>
         <w:tc>
           <w:tcPr>
-            <w:tcW w:w="86" w:type="dxa"/>
+            <w:tcW w:w="85" w:type="dxa"/>
             <w:tcBorders/>
           </w:tcPr>
           <w:p>
@@ -4206,7 +4206,7 @@
         </w:trPr>
         <w:tc>
           <w:tcPr>
-            <w:tcW w:w="9993" w:type="dxa"/>
+            <w:tcW w:w="9994" w:type="dxa"/>
             <w:gridSpan w:val="6"/>
             <w:tcBorders>
               <w:top w:val="single" w:sz="4" w:space="0" w:color="000000"/>
@@ -4243,7 +4243,7 @@
         </w:tc>
         <w:tc>
           <w:tcPr>
-            <w:tcW w:w="86" w:type="dxa"/>
+            <w:tcW w:w="85" w:type="dxa"/>
             <w:tcBorders/>
           </w:tcPr>
           <w:p>
@@ -4264,7 +4264,7 @@
         </w:trPr>
         <w:tc>
           <w:tcPr>
-            <w:tcW w:w="9993" w:type="dxa"/>
+            <w:tcW w:w="9994" w:type="dxa"/>
             <w:gridSpan w:val="6"/>
             <w:tcBorders>
               <w:top w:val="single" w:sz="4" w:space="0" w:color="000000"/>
@@ -4301,7 +4301,7 @@
         </w:tc>
         <w:tc>
           <w:tcPr>
-            <w:tcW w:w="86" w:type="dxa"/>
+            <w:tcW w:w="85" w:type="dxa"/>
             <w:tcBorders/>
           </w:tcPr>
           <w:p>
@@ -4322,7 +4322,7 @@
         </w:trPr>
         <w:tc>
           <w:tcPr>
-            <w:tcW w:w="9993" w:type="dxa"/>
+            <w:tcW w:w="9994" w:type="dxa"/>
             <w:gridSpan w:val="6"/>
             <w:tcBorders>
               <w:top w:val="single" w:sz="4" w:space="0" w:color="000000"/>
@@ -4357,7 +4357,7 @@
         </w:tc>
         <w:tc>
           <w:tcPr>
-            <w:tcW w:w="86" w:type="dxa"/>
+            <w:tcW w:w="85" w:type="dxa"/>
             <w:tcBorders/>
           </w:tcPr>
           <w:p>
@@ -4414,7 +4414,7 @@
         </w:tc>
         <w:tc>
           <w:tcPr>
-            <w:tcW w:w="5998" w:type="dxa"/>
+            <w:tcW w:w="5999" w:type="dxa"/>
             <w:gridSpan w:val="4"/>
             <w:tcBorders>
               <w:top w:val="single" w:sz="4" w:space="0" w:color="000000"/>
@@ -4450,7 +4450,7 @@
         </w:tc>
         <w:tc>
           <w:tcPr>
-            <w:tcW w:w="86" w:type="dxa"/>
+            <w:tcW w:w="85" w:type="dxa"/>
             <w:tcBorders/>
           </w:tcPr>
           <w:p>
@@ -4507,7 +4507,7 @@
         </w:tc>
         <w:tc>
           <w:tcPr>
-            <w:tcW w:w="5998" w:type="dxa"/>
+            <w:tcW w:w="5999" w:type="dxa"/>
             <w:gridSpan w:val="4"/>
             <w:tcBorders>
               <w:top w:val="single" w:sz="4" w:space="0" w:color="000000"/>
@@ -4545,7 +4545,7 @@
         </w:tc>
         <w:tc>
           <w:tcPr>
-            <w:tcW w:w="86" w:type="dxa"/>
+            <w:tcW w:w="85" w:type="dxa"/>
             <w:tcBorders/>
           </w:tcPr>
           <w:p>
@@ -4602,7 +4602,7 @@
         </w:tc>
         <w:tc>
           <w:tcPr>
-            <w:tcW w:w="5998" w:type="dxa"/>
+            <w:tcW w:w="5999" w:type="dxa"/>
             <w:gridSpan w:val="4"/>
             <w:tcBorders>
               <w:top w:val="single" w:sz="4" w:space="0" w:color="000000"/>
@@ -4638,7 +4638,7 @@
         </w:tc>
         <w:tc>
           <w:tcPr>
-            <w:tcW w:w="86" w:type="dxa"/>
+            <w:tcW w:w="85" w:type="dxa"/>
             <w:tcBorders/>
           </w:tcPr>
           <w:p>
@@ -4659,7 +4659,7 @@
         </w:trPr>
         <w:tc>
           <w:tcPr>
-            <w:tcW w:w="1997" w:type="dxa"/>
+            <w:tcW w:w="1996" w:type="dxa"/>
             <w:tcBorders>
               <w:top w:val="single" w:sz="4" w:space="0" w:color="000000"/>
               <w:left w:val="single" w:sz="4" w:space="0" w:color="000000"/>
@@ -4692,7 +4692,7 @@
         </w:tc>
         <w:tc>
           <w:tcPr>
-            <w:tcW w:w="3996" w:type="dxa"/>
+            <w:tcW w:w="3997" w:type="dxa"/>
             <w:gridSpan w:val="3"/>
             <w:tcBorders>
               <w:top w:val="single" w:sz="4" w:space="0" w:color="000000"/>
@@ -4727,7 +4727,7 @@
         </w:tc>
         <w:tc>
           <w:tcPr>
-            <w:tcW w:w="4000" w:type="dxa"/>
+            <w:tcW w:w="4001" w:type="dxa"/>
             <w:gridSpan w:val="2"/>
             <w:tcBorders>
               <w:top w:val="single" w:sz="4" w:space="0" w:color="000000"/>
@@ -4762,7 +4762,7 @@
         </w:tc>
         <w:tc>
           <w:tcPr>
-            <w:tcW w:w="86" w:type="dxa"/>
+            <w:tcW w:w="85" w:type="dxa"/>
             <w:tcBorders/>
           </w:tcPr>
           <w:p>
@@ -4783,7 +4783,7 @@
         </w:trPr>
         <w:tc>
           <w:tcPr>
-            <w:tcW w:w="1997" w:type="dxa"/>
+            <w:tcW w:w="1996" w:type="dxa"/>
             <w:tcBorders>
               <w:top w:val="single" w:sz="4" w:space="0" w:color="000000"/>
               <w:left w:val="single" w:sz="4" w:space="0" w:color="000000"/>
@@ -4816,7 +4816,7 @@
         </w:tc>
         <w:tc>
           <w:tcPr>
-            <w:tcW w:w="3996" w:type="dxa"/>
+            <w:tcW w:w="3997" w:type="dxa"/>
             <w:gridSpan w:val="3"/>
             <w:tcBorders>
               <w:top w:val="single" w:sz="4" w:space="0" w:color="000000"/>
@@ -4851,7 +4851,7 @@
         </w:tc>
         <w:tc>
           <w:tcPr>
-            <w:tcW w:w="4000" w:type="dxa"/>
+            <w:tcW w:w="4001" w:type="dxa"/>
             <w:gridSpan w:val="2"/>
             <w:tcBorders>
               <w:top w:val="single" w:sz="4" w:space="0" w:color="000000"/>
@@ -4886,7 +4886,7 @@
         </w:tc>
         <w:tc>
           <w:tcPr>
-            <w:tcW w:w="86" w:type="dxa"/>
+            <w:tcW w:w="85" w:type="dxa"/>
             <w:tcBorders/>
           </w:tcPr>
           <w:p>
@@ -4907,7 +4907,7 @@
         </w:trPr>
         <w:tc>
           <w:tcPr>
-            <w:tcW w:w="1997" w:type="dxa"/>
+            <w:tcW w:w="1996" w:type="dxa"/>
             <w:tcBorders>
               <w:top w:val="single" w:sz="4" w:space="0" w:color="000000"/>
               <w:left w:val="single" w:sz="4" w:space="0" w:color="000000"/>
@@ -4940,7 +4940,7 @@
         </w:tc>
         <w:tc>
           <w:tcPr>
-            <w:tcW w:w="3996" w:type="dxa"/>
+            <w:tcW w:w="3997" w:type="dxa"/>
             <w:gridSpan w:val="3"/>
             <w:tcBorders>
               <w:top w:val="single" w:sz="4" w:space="0" w:color="000000"/>
@@ -4975,7 +4975,7 @@
         </w:tc>
         <w:tc>
           <w:tcPr>
-            <w:tcW w:w="4000" w:type="dxa"/>
+            <w:tcW w:w="4001" w:type="dxa"/>
             <w:gridSpan w:val="2"/>
             <w:tcBorders>
               <w:top w:val="single" w:sz="4" w:space="0" w:color="000000"/>
@@ -5010,7 +5010,7 @@
         </w:tc>
         <w:tc>
           <w:tcPr>
-            <w:tcW w:w="86" w:type="dxa"/>
+            <w:tcW w:w="85" w:type="dxa"/>
             <w:tcBorders/>
           </w:tcPr>
           <w:p>
@@ -5031,7 +5031,7 @@
         </w:trPr>
         <w:tc>
           <w:tcPr>
-            <w:tcW w:w="1997" w:type="dxa"/>
+            <w:tcW w:w="1996" w:type="dxa"/>
             <w:tcBorders>
               <w:top w:val="single" w:sz="4" w:space="0" w:color="000000"/>
               <w:left w:val="single" w:sz="4" w:space="0" w:color="000000"/>
@@ -5064,7 +5064,7 @@
         </w:tc>
         <w:tc>
           <w:tcPr>
-            <w:tcW w:w="3996" w:type="dxa"/>
+            <w:tcW w:w="3997" w:type="dxa"/>
             <w:gridSpan w:val="3"/>
             <w:tcBorders>
               <w:top w:val="single" w:sz="4" w:space="0" w:color="000000"/>
@@ -5099,7 +5099,7 @@
         </w:tc>
         <w:tc>
           <w:tcPr>
-            <w:tcW w:w="4000" w:type="dxa"/>
+            <w:tcW w:w="4001" w:type="dxa"/>
             <w:gridSpan w:val="2"/>
             <w:tcBorders>
               <w:top w:val="single" w:sz="4" w:space="0" w:color="000000"/>
@@ -5134,7 +5134,7 @@
         </w:tc>
         <w:tc>
           <w:tcPr>
-            <w:tcW w:w="86" w:type="dxa"/>
+            <w:tcW w:w="85" w:type="dxa"/>
             <w:tcBorders/>
           </w:tcPr>
           <w:p>
@@ -5155,7 +5155,7 @@
         </w:trPr>
         <w:tc>
           <w:tcPr>
-            <w:tcW w:w="9993" w:type="dxa"/>
+            <w:tcW w:w="9994" w:type="dxa"/>
             <w:gridSpan w:val="6"/>
             <w:tcBorders>
               <w:top w:val="single" w:sz="4" w:space="0" w:color="000000"/>
@@ -5190,7 +5190,7 @@
         </w:tc>
         <w:tc>
           <w:tcPr>
-            <w:tcW w:w="86" w:type="dxa"/>
+            <w:tcW w:w="85" w:type="dxa"/>
             <w:tcBorders/>
           </w:tcPr>
           <w:p>
@@ -5211,7 +5211,7 @@
         </w:trPr>
         <w:tc>
           <w:tcPr>
-            <w:tcW w:w="4530" w:type="dxa"/>
+            <w:tcW w:w="4529" w:type="dxa"/>
             <w:gridSpan w:val="3"/>
             <w:tcBorders>
               <w:top w:val="single" w:sz="4" w:space="0" w:color="000000"/>
@@ -5245,7 +5245,7 @@
         </w:tc>
         <w:tc>
           <w:tcPr>
-            <w:tcW w:w="5549" w:type="dxa"/>
+            <w:tcW w:w="5550" w:type="dxa"/>
             <w:gridSpan w:val="4"/>
             <w:tcBorders>
               <w:top w:val="single" w:sz="4" w:space="0" w:color="000000"/>
@@ -5287,7 +5287,7 @@
         </w:trPr>
         <w:tc>
           <w:tcPr>
-            <w:tcW w:w="9993" w:type="dxa"/>
+            <w:tcW w:w="9994" w:type="dxa"/>
             <w:gridSpan w:val="6"/>
             <w:tcBorders>
               <w:top w:val="single" w:sz="4" w:space="0" w:color="000000"/>
@@ -5322,7 +5322,7 @@
         </w:tc>
         <w:tc>
           <w:tcPr>
-            <w:tcW w:w="86" w:type="dxa"/>
+            <w:tcW w:w="85" w:type="dxa"/>
             <w:tcBorders/>
           </w:tcPr>
           <w:p>
@@ -5343,7 +5343,7 @@
         </w:trPr>
         <w:tc>
           <w:tcPr>
-            <w:tcW w:w="9993" w:type="dxa"/>
+            <w:tcW w:w="9994" w:type="dxa"/>
             <w:gridSpan w:val="6"/>
             <w:tcBorders>
               <w:top w:val="single" w:sz="4" w:space="0" w:color="000000"/>
@@ -5378,7 +5378,7 @@
         </w:tc>
         <w:tc>
           <w:tcPr>
-            <w:tcW w:w="86" w:type="dxa"/>
+            <w:tcW w:w="85" w:type="dxa"/>
             <w:tcBorders/>
           </w:tcPr>
           <w:p>
@@ -5399,7 +5399,7 @@
         </w:trPr>
         <w:tc>
           <w:tcPr>
-            <w:tcW w:w="1997" w:type="dxa"/>
+            <w:tcW w:w="1996" w:type="dxa"/>
             <w:tcBorders>
               <w:top w:val="single" w:sz="4" w:space="0" w:color="000000"/>
               <w:left w:val="single" w:sz="4" w:space="0" w:color="000000"/>
@@ -5436,7 +5436,7 @@
         </w:tc>
         <w:tc>
           <w:tcPr>
-            <w:tcW w:w="3996" w:type="dxa"/>
+            <w:tcW w:w="3997" w:type="dxa"/>
             <w:gridSpan w:val="3"/>
             <w:tcBorders>
               <w:top w:val="single" w:sz="4" w:space="0" w:color="000000"/>
@@ -5474,7 +5474,7 @@
         </w:tc>
         <w:tc>
           <w:tcPr>
-            <w:tcW w:w="4000" w:type="dxa"/>
+            <w:tcW w:w="4001" w:type="dxa"/>
             <w:gridSpan w:val="2"/>
             <w:tcBorders>
               <w:top w:val="single" w:sz="4" w:space="0" w:color="000000"/>
@@ -5511,7 +5511,7 @@
         </w:tc>
         <w:tc>
           <w:tcPr>
-            <w:tcW w:w="86" w:type="dxa"/>
+            <w:tcW w:w="85" w:type="dxa"/>
             <w:tcBorders/>
           </w:tcPr>
           <w:p>
@@ -5532,7 +5532,7 @@
         </w:trPr>
         <w:tc>
           <w:tcPr>
-            <w:tcW w:w="9993" w:type="dxa"/>
+            <w:tcW w:w="9994" w:type="dxa"/>
             <w:gridSpan w:val="6"/>
             <w:tcBorders>
               <w:top w:val="single" w:sz="4" w:space="0" w:color="000000"/>
@@ -5566,7 +5566,7 @@
         </w:tc>
         <w:tc>
           <w:tcPr>
-            <w:tcW w:w="86" w:type="dxa"/>
+            <w:tcW w:w="85" w:type="dxa"/>
             <w:tcBorders/>
           </w:tcPr>
           <w:p>
@@ -5587,7 +5587,7 @@
         </w:trPr>
         <w:tc>
           <w:tcPr>
-            <w:tcW w:w="9993" w:type="dxa"/>
+            <w:tcW w:w="9994" w:type="dxa"/>
             <w:gridSpan w:val="6"/>
             <w:tcBorders>
               <w:top w:val="single" w:sz="4" w:space="0" w:color="000000"/>
@@ -5653,7 +5653,7 @@
         </w:tc>
         <w:tc>
           <w:tcPr>
-            <w:tcW w:w="86" w:type="dxa"/>
+            <w:tcW w:w="85" w:type="dxa"/>
             <w:tcBorders/>
           </w:tcPr>
           <w:p>
@@ -5674,7 +5674,7 @@
         </w:trPr>
         <w:tc>
           <w:tcPr>
-            <w:tcW w:w="9993" w:type="dxa"/>
+            <w:tcW w:w="9994" w:type="dxa"/>
             <w:gridSpan w:val="6"/>
             <w:tcBorders>
               <w:top w:val="single" w:sz="4" w:space="0" w:color="000000"/>
@@ -5708,7 +5708,7 @@
         </w:tc>
         <w:tc>
           <w:tcPr>
-            <w:tcW w:w="86" w:type="dxa"/>
+            <w:tcW w:w="85" w:type="dxa"/>
             <w:tcBorders/>
           </w:tcPr>
           <w:p>
@@ -5730,7 +5730,7 @@
         </w:trPr>
         <w:tc>
           <w:tcPr>
-            <w:tcW w:w="9993" w:type="dxa"/>
+            <w:tcW w:w="9994" w:type="dxa"/>
             <w:gridSpan w:val="6"/>
             <w:tcBorders>
               <w:top w:val="single" w:sz="4" w:space="0" w:color="000000"/>
@@ -5742,14 +5742,103 @@
           <w:p>
             <w:pPr>
               <w:pStyle w:val="Normal"/>
-              <w:widowControl w:val="false"/>
               <w:numPr>
                 <w:ilvl w:val="0"/>
-                <w:numId w:val="2"/>
+                <w:numId w:val="3"/>
               </w:numPr>
               <w:rPr/>
             </w:pPr>
             <w:hyperlink r:id="rId4" w:tgtFrame="_blank">
+              <w:r>
+                <w:rPr>
+                  <w:rStyle w:val="InternetLink"/>
+                </w:rPr>
+                <w:t>Rittergut Rössing I (mit Wasserschloss)</w:t>
+              </w:r>
+            </w:hyperlink>
+          </w:p>
+          <w:p>
+            <w:pPr>
+              <w:pStyle w:val="Normal"/>
+              <w:numPr>
+                <w:ilvl w:val="0"/>
+                <w:numId w:val="3"/>
+              </w:numPr>
+              <w:rPr/>
+            </w:pPr>
+            <w:hyperlink r:id="rId5" w:tgtFrame="_blank">
+              <w:r>
+                <w:rPr>
+                  <w:rStyle w:val="InternetLink"/>
+                </w:rPr>
+                <w:t>St. Peter und Paul-Kirche</w:t>
+              </w:r>
+            </w:hyperlink>
+          </w:p>
+          <w:p>
+            <w:pPr>
+              <w:pStyle w:val="Normal"/>
+              <w:numPr>
+                <w:ilvl w:val="0"/>
+                <w:numId w:val="3"/>
+              </w:numPr>
+              <w:rPr/>
+            </w:pPr>
+            <w:hyperlink r:id="rId6" w:tgtFrame="_blank">
+              <w:r>
+                <w:rPr>
+                  <w:rStyle w:val="InternetLink"/>
+                </w:rPr>
+                <w:t>Pfarrhaus</w:t>
+              </w:r>
+            </w:hyperlink>
+          </w:p>
+          <w:p>
+            <w:pPr>
+              <w:pStyle w:val="Normal"/>
+              <w:numPr>
+                <w:ilvl w:val="0"/>
+                <w:numId w:val="3"/>
+              </w:numPr>
+              <w:rPr/>
+            </w:pPr>
+            <w:hyperlink r:id="rId7" w:tgtFrame="_blank">
+              <w:r>
+                <w:rPr>
+                  <w:rStyle w:val="InternetLink"/>
+                </w:rPr>
+                <w:t>Schule - heute Dorfgemeinschaftshaus</w:t>
+              </w:r>
+            </w:hyperlink>
+          </w:p>
+          <w:p>
+            <w:pPr>
+              <w:pStyle w:val="Normal"/>
+              <w:numPr>
+                <w:ilvl w:val="0"/>
+                <w:numId w:val="3"/>
+              </w:numPr>
+              <w:rPr/>
+            </w:pPr>
+            <w:hyperlink r:id="rId8" w:tgtFrame="_blank">
+              <w:r>
+                <w:rPr>
+                  <w:rStyle w:val="InternetLink"/>
+                </w:rPr>
+                <w:t>Jüdischer Friedhof</w:t>
+              </w:r>
+            </w:hyperlink>
+          </w:p>
+          <w:p>
+            <w:pPr>
+              <w:pStyle w:val="Normal"/>
+              <w:numPr>
+                <w:ilvl w:val="0"/>
+                <w:numId w:val="3"/>
+              </w:numPr>
+              <w:rPr/>
+            </w:pPr>
+            <w:hyperlink r:id="rId9" w:tgtFrame="_blank">
               <w:r>
                 <w:rPr>
                   <w:rStyle w:val="InternetLink"/>
@@ -5761,14 +5850,13 @@
           <w:p>
             <w:pPr>
               <w:pStyle w:val="Normal"/>
-              <w:widowControl w:val="false"/>
               <w:numPr>
                 <w:ilvl w:val="0"/>
-                <w:numId w:val="2"/>
+                <w:numId w:val="3"/>
               </w:numPr>
               <w:rPr/>
             </w:pPr>
-            <w:hyperlink r:id="rId5" w:tgtFrame="_blank">
+            <w:hyperlink r:id="rId10" w:tgtFrame="_blank">
               <w:r>
                 <w:rPr>
                   <w:rStyle w:val="InternetLink"/>
@@ -5780,14 +5868,31 @@
           <w:p>
             <w:pPr>
               <w:pStyle w:val="Normal"/>
-              <w:widowControl w:val="false"/>
               <w:numPr>
                 <w:ilvl w:val="0"/>
-                <w:numId w:val="2"/>
+                <w:numId w:val="3"/>
               </w:numPr>
               <w:rPr/>
             </w:pPr>
-            <w:hyperlink r:id="rId6" w:tgtFrame="_blank">
+            <w:hyperlink r:id="rId11" w:tgtFrame="_blank">
+              <w:r>
+                <w:rPr>
+                  <w:rStyle w:val="InternetLink"/>
+                </w:rPr>
+                <w:t>Brunnen - Lange Straße 17</w:t>
+              </w:r>
+            </w:hyperlink>
+          </w:p>
+          <w:p>
+            <w:pPr>
+              <w:pStyle w:val="Normal"/>
+              <w:numPr>
+                <w:ilvl w:val="0"/>
+                <w:numId w:val="3"/>
+              </w:numPr>
+              <w:rPr/>
+            </w:pPr>
+            <w:hyperlink r:id="rId12" w:tgtFrame="_blank">
               <w:r>
                 <w:rPr>
                   <w:rStyle w:val="InternetLink"/>
@@ -5799,124 +5904,9 @@
           <w:p>
             <w:pPr>
               <w:pStyle w:val="Normal"/>
-              <w:widowControl w:val="false"/>
               <w:numPr>
                 <w:ilvl w:val="0"/>
-                <w:numId w:val="2"/>
-              </w:numPr>
-              <w:rPr/>
-            </w:pPr>
-            <w:hyperlink r:id="rId7" w:tgtFrame="_blank">
-              <w:r>
-                <w:rPr>
-                  <w:rStyle w:val="InternetLink"/>
-                </w:rPr>
-                <w:t>Brunnen - Lange Straße 17</w:t>
-              </w:r>
-            </w:hyperlink>
-          </w:p>
-          <w:p>
-            <w:pPr>
-              <w:pStyle w:val="Normal"/>
-              <w:widowControl w:val="false"/>
-              <w:numPr>
-                <w:ilvl w:val="0"/>
-                <w:numId w:val="2"/>
-              </w:numPr>
-              <w:rPr/>
-            </w:pPr>
-            <w:hyperlink r:id="rId8" w:tgtFrame="_blank">
-              <w:r>
-                <w:rPr>
-                  <w:rStyle w:val="InternetLink"/>
-                </w:rPr>
-                <w:t>St. Peter und Paul-Kirche</w:t>
-              </w:r>
-            </w:hyperlink>
-          </w:p>
-          <w:p>
-            <w:pPr>
-              <w:pStyle w:val="Normal"/>
-              <w:widowControl w:val="false"/>
-              <w:numPr>
-                <w:ilvl w:val="0"/>
-                <w:numId w:val="2"/>
-              </w:numPr>
-              <w:rPr/>
-            </w:pPr>
-            <w:hyperlink r:id="rId9" w:tgtFrame="_blank">
-              <w:r>
-                <w:rPr>
-                  <w:rStyle w:val="InternetLink"/>
-                </w:rPr>
-                <w:t>Schule - heute Dorfgemeinschaftshaus</w:t>
-              </w:r>
-            </w:hyperlink>
-          </w:p>
-          <w:p>
-            <w:pPr>
-              <w:pStyle w:val="Normal"/>
-              <w:widowControl w:val="false"/>
-              <w:numPr>
-                <w:ilvl w:val="0"/>
-                <w:numId w:val="2"/>
-              </w:numPr>
-              <w:rPr/>
-            </w:pPr>
-            <w:hyperlink r:id="rId10" w:tgtFrame="_blank">
-              <w:r>
-                <w:rPr>
-                  <w:rStyle w:val="InternetLink"/>
-                </w:rPr>
-                <w:t>Pfarrhaus</w:t>
-              </w:r>
-            </w:hyperlink>
-          </w:p>
-          <w:p>
-            <w:pPr>
-              <w:pStyle w:val="Normal"/>
-              <w:widowControl w:val="false"/>
-              <w:numPr>
-                <w:ilvl w:val="0"/>
-                <w:numId w:val="2"/>
-              </w:numPr>
-              <w:rPr/>
-            </w:pPr>
-            <w:hyperlink r:id="rId11" w:tgtFrame="_blank">
-              <w:r>
-                <w:rPr>
-                  <w:rStyle w:val="InternetLink"/>
-                </w:rPr>
-                <w:t>Hofanlage - Kirchstraße 11</w:t>
-              </w:r>
-            </w:hyperlink>
-          </w:p>
-          <w:p>
-            <w:pPr>
-              <w:pStyle w:val="Normal"/>
-              <w:widowControl w:val="false"/>
-              <w:numPr>
-                <w:ilvl w:val="0"/>
-                <w:numId w:val="2"/>
-              </w:numPr>
-              <w:rPr/>
-            </w:pPr>
-            <w:hyperlink r:id="rId12" w:tgtFrame="_blank">
-              <w:r>
-                <w:rPr>
-                  <w:rStyle w:val="InternetLink"/>
-                </w:rPr>
-                <w:t>Stall - Kirchstraße 11</w:t>
-              </w:r>
-            </w:hyperlink>
-          </w:p>
-          <w:p>
-            <w:pPr>
-              <w:pStyle w:val="Normal"/>
-              <w:widowControl w:val="false"/>
-              <w:numPr>
-                <w:ilvl w:val="0"/>
-                <w:numId w:val="2"/>
+                <w:numId w:val="3"/>
               </w:numPr>
               <w:rPr/>
             </w:pPr>
@@ -5925,17 +5915,16 @@
                 <w:rPr>
                   <w:rStyle w:val="InternetLink"/>
                 </w:rPr>
-                <w:t>Wohnhaus - Kirchstraße 11</w:t>
+                <w:t>Hofanlage Kirchstraße 11</w:t>
               </w:r>
             </w:hyperlink>
           </w:p>
           <w:p>
             <w:pPr>
               <w:pStyle w:val="Normal"/>
-              <w:widowControl w:val="false"/>
               <w:numPr>
                 <w:ilvl w:val="0"/>
-                <w:numId w:val="2"/>
+                <w:numId w:val="3"/>
               </w:numPr>
               <w:rPr/>
             </w:pPr>
@@ -5944,17 +5933,16 @@
                 <w:rPr>
                   <w:rStyle w:val="InternetLink"/>
                 </w:rPr>
-                <w:t>Scheune - Kirchstraße 11</w:t>
+                <w:t>Hofanlage Friedrichstraße 1</w:t>
               </w:r>
             </w:hyperlink>
           </w:p>
           <w:p>
             <w:pPr>
               <w:pStyle w:val="Normal"/>
-              <w:widowControl w:val="false"/>
               <w:numPr>
                 <w:ilvl w:val="0"/>
-                <w:numId w:val="2"/>
+                <w:numId w:val="3"/>
               </w:numPr>
               <w:rPr/>
             </w:pPr>
@@ -5963,52 +5951,30 @@
                 <w:rPr>
                   <w:rStyle w:val="InternetLink"/>
                 </w:rPr>
-                <w:t>Scheune - Friedrichstraße 1</w:t>
+                <w:t>Erdwerk</w:t>
               </w:r>
             </w:hyperlink>
           </w:p>
           <w:p>
             <w:pPr>
               <w:pStyle w:val="Normal"/>
-              <w:widowControl w:val="false"/>
               <w:numPr>
                 <w:ilvl w:val="0"/>
-                <w:numId w:val="2"/>
+                <w:numId w:val="0"/>
               </w:numPr>
-              <w:rPr/>
-            </w:pPr>
-            <w:hyperlink r:id="rId16" w:tgtFrame="_blank">
-              <w:r>
-                <w:rPr>
-                  <w:rStyle w:val="InternetLink"/>
-                </w:rPr>
-                <w:t>Wohnhaus - Friedrichstraße 1</w:t>
-              </w:r>
-            </w:hyperlink>
-          </w:p>
-          <w:p>
-            <w:pPr>
-              <w:pStyle w:val="Normal"/>
-              <w:widowControl w:val="false"/>
-              <w:numPr>
-                <w:ilvl w:val="0"/>
-                <w:numId w:val="2"/>
-              </w:numPr>
-              <w:rPr/>
-            </w:pPr>
-            <w:hyperlink r:id="rId17" w:tgtFrame="_blank">
-              <w:r>
-                <w:rPr>
-                  <w:rStyle w:val="InternetLink"/>
-                </w:rPr>
-                <w:t>Stall - Friedrichstraße 1</w:t>
-              </w:r>
-            </w:hyperlink>
-          </w:p>
-        </w:tc>
-        <w:tc>
-          <w:tcPr>
-            <w:tcW w:w="86" w:type="dxa"/>
+              <w:ind w:left="720" w:hanging="0"/>
+              <w:rPr>
+                <w:rStyle w:val="InternetLink"/>
+              </w:rPr>
+            </w:pPr>
+            <w:r>
+              <w:rPr/>
+            </w:r>
+          </w:p>
+        </w:tc>
+        <w:tc>
+          <w:tcPr>
+            <w:tcW w:w="85" w:type="dxa"/>
             <w:tcBorders/>
           </w:tcPr>
           <w:p>
@@ -6029,7 +5995,7 @@
         </w:trPr>
         <w:tc>
           <w:tcPr>
-            <w:tcW w:w="9993" w:type="dxa"/>
+            <w:tcW w:w="9994" w:type="dxa"/>
             <w:gridSpan w:val="6"/>
             <w:tcBorders>
               <w:top w:val="single" w:sz="4" w:space="0" w:color="000000"/>
@@ -6063,7 +6029,7 @@
         </w:tc>
         <w:tc>
           <w:tcPr>
-            <w:tcW w:w="86" w:type="dxa"/>
+            <w:tcW w:w="85" w:type="dxa"/>
             <w:tcBorders/>
           </w:tcPr>
           <w:p>
@@ -6085,7 +6051,7 @@
         </w:trPr>
         <w:tc>
           <w:tcPr>
-            <w:tcW w:w="9993" w:type="dxa"/>
+            <w:tcW w:w="9994" w:type="dxa"/>
             <w:gridSpan w:val="6"/>
             <w:tcBorders>
               <w:top w:val="single" w:sz="4" w:space="0" w:color="000000"/>
@@ -6114,7 +6080,7 @@
         </w:tc>
         <w:tc>
           <w:tcPr>
-            <w:tcW w:w="86" w:type="dxa"/>
+            <w:tcW w:w="85" w:type="dxa"/>
             <w:tcBorders/>
           </w:tcPr>
           <w:p>
@@ -6135,7 +6101,7 @@
         </w:trPr>
         <w:tc>
           <w:tcPr>
-            <w:tcW w:w="9993" w:type="dxa"/>
+            <w:tcW w:w="9994" w:type="dxa"/>
             <w:gridSpan w:val="6"/>
             <w:tcBorders>
               <w:top w:val="single" w:sz="4" w:space="0" w:color="000000"/>
@@ -6169,7 +6135,7 @@
         </w:tc>
         <w:tc>
           <w:tcPr>
-            <w:tcW w:w="86" w:type="dxa"/>
+            <w:tcW w:w="85" w:type="dxa"/>
             <w:tcBorders/>
           </w:tcPr>
           <w:p>
@@ -6191,7 +6157,7 @@
         </w:trPr>
         <w:tc>
           <w:tcPr>
-            <w:tcW w:w="9993" w:type="dxa"/>
+            <w:tcW w:w="9994" w:type="dxa"/>
             <w:gridSpan w:val="6"/>
             <w:tcBorders>
               <w:top w:val="single" w:sz="4" w:space="0" w:color="000000"/>
@@ -6206,7 +6172,7 @@
               <w:widowControl w:val="false"/>
               <w:numPr>
                 <w:ilvl w:val="0"/>
-                <w:numId w:val="3"/>
+                <w:numId w:val="2"/>
               </w:numPr>
               <w:spacing w:before="120" w:after="120"/>
               <w:rPr>
@@ -6228,7 +6194,7 @@
               <w:widowControl w:val="false"/>
               <w:numPr>
                 <w:ilvl w:val="0"/>
-                <w:numId w:val="3"/>
+                <w:numId w:val="2"/>
               </w:numPr>
               <w:spacing w:before="120" w:after="120"/>
               <w:rPr>
@@ -6250,7 +6216,7 @@
               <w:widowControl w:val="false"/>
               <w:numPr>
                 <w:ilvl w:val="0"/>
-                <w:numId w:val="3"/>
+                <w:numId w:val="2"/>
               </w:numPr>
               <w:spacing w:before="120" w:after="120"/>
               <w:rPr>
@@ -6272,7 +6238,7 @@
               <w:widowControl w:val="false"/>
               <w:numPr>
                 <w:ilvl w:val="0"/>
-                <w:numId w:val="3"/>
+                <w:numId w:val="2"/>
               </w:numPr>
               <w:spacing w:before="120" w:after="120"/>
               <w:rPr>
@@ -6294,7 +6260,7 @@
               <w:widowControl w:val="false"/>
               <w:numPr>
                 <w:ilvl w:val="0"/>
-                <w:numId w:val="3"/>
+                <w:numId w:val="2"/>
               </w:numPr>
               <w:spacing w:before="120" w:after="120"/>
               <w:rPr>
@@ -6316,7 +6282,7 @@
               <w:widowControl w:val="false"/>
               <w:numPr>
                 <w:ilvl w:val="0"/>
-                <w:numId w:val="3"/>
+                <w:numId w:val="2"/>
               </w:numPr>
               <w:spacing w:before="120" w:after="120"/>
               <w:rPr>
@@ -6338,7 +6304,7 @@
               <w:widowControl w:val="false"/>
               <w:numPr>
                 <w:ilvl w:val="0"/>
-                <w:numId w:val="3"/>
+                <w:numId w:val="2"/>
               </w:numPr>
               <w:spacing w:before="120" w:after="120"/>
               <w:rPr>
@@ -6351,14 +6317,7 @@
                 <w:rFonts w:ascii="Arial" w:hAnsi="Arial"/>
                 <w:sz w:val="20"/>
               </w:rPr>
-              <w:t>D</w:t>
-            </w:r>
-            <w:r>
-              <w:rPr>
-                <w:rFonts w:ascii="Arial" w:hAnsi="Arial"/>
-                <w:sz w:val="20"/>
-              </w:rPr>
-              <w:t>rei-Eichen-Spektakel (FFW)</w:t>
+              <w:t>Drei-Eichen-Spektakel (FFW)</w:t>
             </w:r>
           </w:p>
           <w:p>
@@ -6367,7 +6326,7 @@
               <w:widowControl w:val="false"/>
               <w:numPr>
                 <w:ilvl w:val="0"/>
-                <w:numId w:val="3"/>
+                <w:numId w:val="2"/>
               </w:numPr>
               <w:spacing w:before="120" w:after="120"/>
               <w:rPr>
@@ -6389,7 +6348,7 @@
               <w:widowControl w:val="false"/>
               <w:numPr>
                 <w:ilvl w:val="0"/>
-                <w:numId w:val="3"/>
+                <w:numId w:val="2"/>
               </w:numPr>
               <w:spacing w:before="120" w:after="120"/>
               <w:rPr>
@@ -6402,21 +6361,7 @@
                 <w:rFonts w:ascii="Arial" w:hAnsi="Arial"/>
                 <w:sz w:val="20"/>
               </w:rPr>
-              <w:t xml:space="preserve">3. Oktober - Tag der Deutschen Einheit mit Sektempfang am Dorfgemeinschafshaus mit Konzert des </w:t>
-            </w:r>
-            <w:r>
-              <w:rPr>
-                <w:rFonts w:ascii="Arial" w:hAnsi="Arial"/>
-                <w:sz w:val="20"/>
-              </w:rPr>
-              <w:t>M</w:t>
-            </w:r>
-            <w:r>
-              <w:rPr>
-                <w:rFonts w:ascii="Arial" w:hAnsi="Arial"/>
-                <w:sz w:val="20"/>
-              </w:rPr>
-              <w:t>usikzugs der Freiwilligen Feuerwehr (Ortsrat)</w:t>
+              <w:t>3. Oktober - Tag der Deutschen Einheit mit Sektempfang am Dorfgemeinschafshaus mit Konzert des Musikzugs der Freiwilligen Feuerwehr (Ortsrat)</w:t>
             </w:r>
           </w:p>
           <w:p>
@@ -6425,7 +6370,7 @@
               <w:widowControl w:val="false"/>
               <w:numPr>
                 <w:ilvl w:val="0"/>
-                <w:numId w:val="3"/>
+                <w:numId w:val="2"/>
               </w:numPr>
               <w:spacing w:before="120" w:after="120"/>
               <w:rPr>
@@ -6447,7 +6392,7 @@
               <w:widowControl w:val="false"/>
               <w:numPr>
                 <w:ilvl w:val="0"/>
-                <w:numId w:val="3"/>
+                <w:numId w:val="2"/>
               </w:numPr>
               <w:spacing w:before="120" w:after="120"/>
               <w:rPr>
@@ -6466,7 +6411,7 @@
         </w:tc>
         <w:tc>
           <w:tcPr>
-            <w:tcW w:w="86" w:type="dxa"/>
+            <w:tcW w:w="85" w:type="dxa"/>
             <w:tcBorders/>
           </w:tcPr>
           <w:p>
@@ -6487,7 +6432,7 @@
         </w:trPr>
         <w:tc>
           <w:tcPr>
-            <w:tcW w:w="9993" w:type="dxa"/>
+            <w:tcW w:w="9994" w:type="dxa"/>
             <w:gridSpan w:val="6"/>
             <w:tcBorders>
               <w:top w:val="single" w:sz="4" w:space="0" w:color="000000"/>
@@ -6521,7 +6466,7 @@
         </w:tc>
         <w:tc>
           <w:tcPr>
-            <w:tcW w:w="86" w:type="dxa"/>
+            <w:tcW w:w="85" w:type="dxa"/>
             <w:tcBorders/>
           </w:tcPr>
           <w:p>
@@ -6543,7 +6488,7 @@
         </w:trPr>
         <w:tc>
           <w:tcPr>
-            <w:tcW w:w="9993" w:type="dxa"/>
+            <w:tcW w:w="9994" w:type="dxa"/>
             <w:gridSpan w:val="6"/>
             <w:tcBorders>
               <w:top w:val="single" w:sz="4" w:space="0" w:color="000000"/>
@@ -6572,7 +6517,7 @@
         </w:tc>
         <w:tc>
           <w:tcPr>
-            <w:tcW w:w="86" w:type="dxa"/>
+            <w:tcW w:w="85" w:type="dxa"/>
             <w:tcBorders/>
           </w:tcPr>
           <w:p>
@@ -6600,12 +6545,12 @@
       </w:r>
     </w:p>
     <w:sectPr>
-      <w:headerReference w:type="even" r:id="rId18"/>
-      <w:headerReference w:type="default" r:id="rId19"/>
-      <w:headerReference w:type="first" r:id="rId20"/>
-      <w:footerReference w:type="even" r:id="rId21"/>
-      <w:footerReference w:type="default" r:id="rId22"/>
-      <w:footerReference w:type="first" r:id="rId23"/>
+      <w:headerReference w:type="even" r:id="rId16"/>
+      <w:headerReference w:type="default" r:id="rId17"/>
+      <w:headerReference w:type="first" r:id="rId18"/>
+      <w:footerReference w:type="even" r:id="rId19"/>
+      <w:footerReference w:type="default" r:id="rId20"/>
+      <w:footerReference w:type="first" r:id="rId21"/>
       <w:type w:val="nextPage"/>
       <w:pgSz w:w="11906" w:h="16838"/>
       <w:pgMar w:left="1418" w:right="567" w:gutter="0" w:header="720" w:top="777" w:footer="506" w:bottom="563"/>

</xml_diff>